<commit_message>
Version estable 1.0, compras y Gestor Carrito
</commit_message>
<xml_diff>
--- a/Documentación.docx
+++ b/Documentación.docx
@@ -160,7 +160,7 @@
                                   <w:color w:val="002060"/>
                                   <w:sz w:val="44"/>
                                 </w:rPr>
-                                <w:t>Base de Datos</w:t>
+                                <w:t>Lenguajes de Última Generación</w:t>
                               </w:r>
                             </w:p>
                             <w:p>
@@ -202,52 +202,22 @@
                                   <w:sz w:val="32"/>
                                 </w:rPr>
                               </w:pPr>
-                              <w:proofErr w:type="spellStart"/>
                               <w:r>
                                 <w:rPr>
                                   <w:smallCaps/>
                                   <w:color w:val="002060"/>
                                   <w:sz w:val="32"/>
                                 </w:rPr>
-                                <w:t>tp</w:t>
+                                <w:t>t</w:t>
                               </w:r>
-                              <w:proofErr w:type="spellEnd"/>
                               <w:r>
                                 <w:rPr>
                                   <w:smallCaps/>
                                   <w:color w:val="002060"/>
                                   <w:sz w:val="32"/>
                                 </w:rPr>
-                                <w:t xml:space="preserve"> 1</w:t>
+                                <w:t>rabajo práctico integrador</w:t>
                               </w:r>
-                            </w:p>
-                            <w:p>
-                              <w:pPr>
-                                <w:jc w:val="center"/>
-                                <w:rPr>
-                                  <w:smallCaps/>
-                                  <w:color w:val="002060"/>
-                                  <w:sz w:val="32"/>
-                                </w:rPr>
-                              </w:pPr>
-                              <w:r>
-                                <w:rPr>
-                                  <w:smallCaps/>
-                                  <w:color w:val="002060"/>
-                                  <w:sz w:val="32"/>
-                                </w:rPr>
-                                <w:t xml:space="preserve">Capturas instalación </w:t>
-                              </w:r>
-                              <w:proofErr w:type="spellStart"/>
-                              <w:r>
-                                <w:rPr>
-                                  <w:smallCaps/>
-                                  <w:color w:val="002060"/>
-                                  <w:sz w:val="32"/>
-                                </w:rPr>
-                                <w:t>sql</w:t>
-                              </w:r>
-                              <w:proofErr w:type="spellEnd"/>
                             </w:p>
                             <w:p>
                               <w:pPr>
@@ -479,7 +449,7 @@
                             <w:color w:val="002060"/>
                             <w:sz w:val="44"/>
                           </w:rPr>
-                          <w:t>Base de Datos</w:t>
+                          <w:t>Lenguajes de Última Generación</w:t>
                         </w:r>
                       </w:p>
                       <w:p>
@@ -521,52 +491,22 @@
                             <w:sz w:val="32"/>
                           </w:rPr>
                         </w:pPr>
-                        <w:proofErr w:type="spellStart"/>
                         <w:r>
                           <w:rPr>
                             <w:smallCaps/>
                             <w:color w:val="002060"/>
                             <w:sz w:val="32"/>
                           </w:rPr>
-                          <w:t>tp</w:t>
+                          <w:t>t</w:t>
                         </w:r>
-                        <w:proofErr w:type="spellEnd"/>
                         <w:r>
                           <w:rPr>
                             <w:smallCaps/>
                             <w:color w:val="002060"/>
                             <w:sz w:val="32"/>
                           </w:rPr>
-                          <w:t xml:space="preserve"> 1</w:t>
+                          <w:t>rabajo práctico integrador</w:t>
                         </w:r>
-                      </w:p>
-                      <w:p>
-                        <w:pPr>
-                          <w:jc w:val="center"/>
-                          <w:rPr>
-                            <w:smallCaps/>
-                            <w:color w:val="002060"/>
-                            <w:sz w:val="32"/>
-                          </w:rPr>
-                        </w:pPr>
-                        <w:r>
-                          <w:rPr>
-                            <w:smallCaps/>
-                            <w:color w:val="002060"/>
-                            <w:sz w:val="32"/>
-                          </w:rPr>
-                          <w:t xml:space="preserve">Capturas instalación </w:t>
-                        </w:r>
-                        <w:proofErr w:type="spellStart"/>
-                        <w:r>
-                          <w:rPr>
-                            <w:smallCaps/>
-                            <w:color w:val="002060"/>
-                            <w:sz w:val="32"/>
-                          </w:rPr>
-                          <w:t>sql</w:t>
-                        </w:r>
-                        <w:proofErr w:type="spellEnd"/>
                       </w:p>
                       <w:p>
                         <w:pPr>
@@ -737,26 +677,271 @@
       </w:r>
     </w:p>
     <w:p>
+      <w:pPr>
+        <w:rPr>
+          <w:b/>
+          <w:smallCaps/>
+          <w:color w:val="002060"/>
+          <w:sz w:val="44"/>
+        </w:rPr>
+      </w:pPr>
       <w:r>
+        <w:rPr>
+          <w:b/>
+          <w:smallCaps/>
+          <w:color w:val="002060"/>
+          <w:sz w:val="44"/>
+        </w:rPr>
         <w:lastRenderedPageBreak/>
-        <w:t xml:space="preserve">Hola Profe, instale el </w:t>
-      </w:r>
-      <w:proofErr w:type="gramStart"/>
-      <w:r>
-        <w:t>SQL</w:t>
-      </w:r>
-      <w:proofErr w:type="gramEnd"/>
-      <w:r>
-        <w:t xml:space="preserve"> p</w:t>
-      </w:r>
-      <w:r>
-        <w:t>ero olvide sacar capturas durante la instalación. Le saco algunas al programa instalado.</w:t>
+        <w:t>ÍNDICE</w:t>
       </w:r>
     </w:p>
-    <w:p/>
-    <w:p/>
-    <w:p/>
-    <w:p/>
+    <w:p>
+      <w:pPr>
+        <w:rPr>
+          <w:smallCaps/>
+          <w:color w:val="002060"/>
+          <w:sz w:val="32"/>
+        </w:rPr>
+      </w:pPr>
+      <w:r>
+        <w:rPr>
+          <w:smallCaps/>
+          <w:color w:val="002060"/>
+          <w:sz w:val="32"/>
+        </w:rPr>
+        <w:t>1.- descripción del sistema</w:t>
+      </w:r>
+    </w:p>
+    <w:p>
+      <w:pPr>
+        <w:rPr>
+          <w:smallCaps/>
+          <w:color w:val="002060"/>
+          <w:sz w:val="32"/>
+        </w:rPr>
+      </w:pPr>
+      <w:r>
+        <w:rPr>
+          <w:smallCaps/>
+          <w:color w:val="002060"/>
+          <w:sz w:val="32"/>
+        </w:rPr>
+        <w:t>2.- diagrama de base de datos</w:t>
+      </w:r>
+    </w:p>
+    <w:p>
+      <w:pPr>
+        <w:rPr>
+          <w:smallCaps/>
+          <w:color w:val="002060"/>
+          <w:sz w:val="32"/>
+        </w:rPr>
+      </w:pPr>
+      <w:r>
+        <w:rPr>
+          <w:smallCaps/>
+          <w:color w:val="002060"/>
+          <w:sz w:val="32"/>
+        </w:rPr>
+        <w:t>3.- diagrama de clases</w:t>
+      </w:r>
+    </w:p>
+    <w:p>
+      <w:pPr>
+        <w:rPr>
+          <w:smallCaps/>
+          <w:color w:val="002060"/>
+          <w:sz w:val="32"/>
+        </w:rPr>
+      </w:pPr>
+      <w:r>
+        <w:rPr>
+          <w:smallCaps/>
+          <w:color w:val="002060"/>
+          <w:sz w:val="32"/>
+        </w:rPr>
+        <w:t>4.- manual de usuario</w:t>
+      </w:r>
+    </w:p>
+    <w:p>
+      <w:pPr>
+        <w:rPr>
+          <w:smallCaps/>
+          <w:color w:val="002060"/>
+          <w:sz w:val="32"/>
+        </w:rPr>
+      </w:pPr>
+    </w:p>
+    <w:p>
+      <w:pPr>
+        <w:rPr>
+          <w:smallCaps/>
+          <w:color w:val="002060"/>
+          <w:sz w:val="32"/>
+        </w:rPr>
+      </w:pPr>
+    </w:p>
+    <w:p>
+      <w:pPr>
+        <w:rPr>
+          <w:smallCaps/>
+          <w:color w:val="002060"/>
+          <w:sz w:val="32"/>
+        </w:rPr>
+      </w:pPr>
+    </w:p>
+    <w:p>
+      <w:pPr>
+        <w:rPr>
+          <w:smallCaps/>
+          <w:color w:val="002060"/>
+          <w:sz w:val="32"/>
+        </w:rPr>
+      </w:pPr>
+    </w:p>
+    <w:p>
+      <w:pPr>
+        <w:rPr>
+          <w:smallCaps/>
+          <w:color w:val="002060"/>
+          <w:sz w:val="32"/>
+        </w:rPr>
+      </w:pPr>
+    </w:p>
+    <w:p>
+      <w:pPr>
+        <w:rPr>
+          <w:smallCaps/>
+          <w:color w:val="002060"/>
+          <w:sz w:val="32"/>
+        </w:rPr>
+      </w:pPr>
+    </w:p>
+    <w:p>
+      <w:pPr>
+        <w:rPr>
+          <w:smallCaps/>
+          <w:color w:val="002060"/>
+          <w:sz w:val="32"/>
+        </w:rPr>
+      </w:pPr>
+    </w:p>
+    <w:p>
+      <w:pPr>
+        <w:rPr>
+          <w:smallCaps/>
+          <w:color w:val="002060"/>
+          <w:sz w:val="32"/>
+        </w:rPr>
+      </w:pPr>
+    </w:p>
+    <w:p>
+      <w:pPr>
+        <w:rPr>
+          <w:smallCaps/>
+          <w:color w:val="002060"/>
+          <w:sz w:val="32"/>
+        </w:rPr>
+      </w:pPr>
+    </w:p>
+    <w:p>
+      <w:pPr>
+        <w:rPr>
+          <w:smallCaps/>
+          <w:color w:val="002060"/>
+          <w:sz w:val="32"/>
+        </w:rPr>
+      </w:pPr>
+    </w:p>
+    <w:p>
+      <w:pPr>
+        <w:rPr>
+          <w:smallCaps/>
+          <w:color w:val="002060"/>
+          <w:sz w:val="32"/>
+        </w:rPr>
+      </w:pPr>
+    </w:p>
+    <w:p>
+      <w:pPr>
+        <w:rPr>
+          <w:smallCaps/>
+          <w:color w:val="002060"/>
+          <w:sz w:val="32"/>
+        </w:rPr>
+      </w:pPr>
+    </w:p>
+    <w:p>
+      <w:pPr>
+        <w:rPr>
+          <w:smallCaps/>
+          <w:color w:val="002060"/>
+          <w:sz w:val="32"/>
+        </w:rPr>
+      </w:pPr>
+    </w:p>
+    <w:p>
+      <w:pPr>
+        <w:rPr>
+          <w:smallCaps/>
+          <w:color w:val="002060"/>
+          <w:sz w:val="32"/>
+        </w:rPr>
+      </w:pPr>
+    </w:p>
+    <w:p>
+      <w:pPr>
+        <w:rPr>
+          <w:smallCaps/>
+          <w:color w:val="002060"/>
+          <w:sz w:val="32"/>
+        </w:rPr>
+      </w:pPr>
+    </w:p>
+    <w:p>
+      <w:pPr>
+        <w:rPr>
+          <w:smallCaps/>
+          <w:color w:val="002060"/>
+          <w:sz w:val="32"/>
+        </w:rPr>
+      </w:pPr>
+    </w:p>
+    <w:p>
+      <w:pPr>
+        <w:rPr>
+          <w:b/>
+          <w:smallCaps/>
+          <w:color w:val="002060"/>
+          <w:sz w:val="44"/>
+        </w:rPr>
+      </w:pPr>
+      <w:r>
+        <w:rPr>
+          <w:b/>
+          <w:smallCaps/>
+          <w:color w:val="002060"/>
+          <w:sz w:val="44"/>
+        </w:rPr>
+        <w:lastRenderedPageBreak/>
+        <w:t>1.- DESCRIPCION DEL SISTEMA</w:t>
+      </w:r>
+    </w:p>
+    <w:p>
+      <w:pPr>
+        <w:rPr>
+          <w:rFonts w:cstheme="minorHAnsi"/>
+        </w:rPr>
+      </w:pPr>
+      <w:r>
+        <w:rPr>
+          <w:rFonts w:cstheme="minorHAnsi"/>
+        </w:rPr>
+        <w:tab/>
+        <w:t xml:space="preserve">HW-Tienda es un software de gestión comercial integral con el cual se puede administrar inventario, categorizarlo, </w:t>
+      </w:r>
+    </w:p>
     <w:sectPr>
       <w:headerReference w:type="default" r:id="rId8"/>
       <w:footerReference w:type="default" r:id="rId9"/>
@@ -808,13 +993,13 @@
       <mc:AlternateContent>
         <mc:Choice Requires="wps">
           <w:drawing>
-            <wp:anchor distT="45720" distB="45720" distL="114300" distR="114300" simplePos="0" relativeHeight="251661312" behindDoc="0" locked="0" layoutInCell="1" allowOverlap="1" wp14:anchorId="42CBE27D" wp14:editId="22BCA4C3">
+            <wp:anchor distT="45720" distB="45720" distL="114300" distR="114300" simplePos="0" relativeHeight="251661312" behindDoc="0" locked="0" layoutInCell="1" allowOverlap="1" wp14:anchorId="42CBE27D" wp14:editId="7E93D78A">
               <wp:simplePos x="0" y="0"/>
               <wp:positionH relativeFrom="column">
-                <wp:posOffset>2534920</wp:posOffset>
+                <wp:posOffset>2782570</wp:posOffset>
               </wp:positionH>
               <wp:positionV relativeFrom="paragraph">
-                <wp:posOffset>3795</wp:posOffset>
+                <wp:posOffset>127000</wp:posOffset>
               </wp:positionV>
               <wp:extent cx="3720465" cy="307975"/>
               <wp:effectExtent l="0" t="0" r="0" b="0"/>
@@ -868,60 +1053,7 @@
                               <w:szCs w:val="16"/>
                               <w:lang w:val="pt-BR"/>
                             </w:rPr>
-                            <w:t xml:space="preserve">Ariel Jose </w:t>
-                          </w:r>
-                          <w:proofErr w:type="spellStart"/>
-                          <w:r>
-                            <w:rPr>
-                              <w:rFonts w:ascii="Verdana" w:hAnsi="Verdana"/>
-                              <w:color w:val="000000" w:themeColor="text1"/>
-                              <w:sz w:val="16"/>
-                              <w:szCs w:val="16"/>
-                              <w:lang w:val="pt-BR"/>
-                            </w:rPr>
-                            <w:t>María</w:t>
-                          </w:r>
-                          <w:proofErr w:type="spellEnd"/>
-                          <w:r>
-                            <w:rPr>
-                              <w:rFonts w:ascii="Verdana" w:hAnsi="Verdana"/>
-                              <w:color w:val="000000" w:themeColor="text1"/>
-                              <w:sz w:val="16"/>
-                              <w:szCs w:val="16"/>
-                              <w:lang w:val="pt-BR"/>
-                            </w:rPr>
-                            <w:t xml:space="preserve"> Rodriguez</w:t>
-                          </w:r>
-                          <w:r>
-                            <w:rPr>
-                              <w:rFonts w:ascii="Verdana" w:hAnsi="Verdana"/>
-                              <w:color w:val="000000" w:themeColor="text1"/>
-                              <w:sz w:val="16"/>
-                              <w:szCs w:val="16"/>
-                              <w:lang w:val="pt-BR"/>
-                            </w:rPr>
-                            <w:t xml:space="preserve"> y </w:t>
-                          </w:r>
-                          <w:r>
-                            <w:rPr>
-                              <w:rFonts w:ascii="Verdana" w:hAnsi="Verdana"/>
-                              <w:color w:val="000000" w:themeColor="text1"/>
-                              <w:sz w:val="16"/>
-                              <w:szCs w:val="16"/>
-                              <w:lang w:val="pt-BR"/>
-                            </w:rPr>
-                            <w:t xml:space="preserve">Carlos F. </w:t>
-                          </w:r>
-                          <w:proofErr w:type="gramStart"/>
-                          <w:r>
-                            <w:rPr>
-                              <w:rFonts w:ascii="Verdana" w:hAnsi="Verdana"/>
-                              <w:color w:val="000000" w:themeColor="text1"/>
-                              <w:sz w:val="16"/>
-                              <w:szCs w:val="16"/>
-                              <w:lang w:val="pt-BR"/>
-                            </w:rPr>
-                            <w:t xml:space="preserve">Rey </w:t>
+                            <w:t>Carlos F. Rey</w:t>
                           </w:r>
                           <w:r>
                             <w:rPr>
@@ -933,7 +1065,6 @@
                             </w:rPr>
                             <w:t xml:space="preserve"> /</w:t>
                           </w:r>
-                          <w:proofErr w:type="gramEnd"/>
                           <w:r>
                             <w:rPr>
                               <w:rFonts w:ascii="Verdana" w:hAnsi="Verdana"/>
@@ -1042,7 +1173,7 @@
               <v:stroke joinstyle="miter"/>
               <v:path gradientshapeok="t" o:connecttype="rect"/>
             </v:shapetype>
-            <v:shape id="Cuadro de texto 2" o:spid="_x0000_s1029" type="#_x0000_t202" style="position:absolute;margin-left:199.6pt;margin-top:.3pt;width:292.95pt;height:24.25pt;z-index:251661312;visibility:visible;mso-wrap-style:square;mso-width-percent:0;mso-height-percent:0;mso-wrap-distance-left:9pt;mso-wrap-distance-top:3.6pt;mso-wrap-distance-right:9pt;mso-wrap-distance-bottom:3.6pt;mso-position-horizontal:absolute;mso-position-horizontal-relative:text;mso-position-vertical:absolute;mso-position-vertical-relative:text;mso-width-percent:0;mso-height-percent:0;mso-width-relative:margin;mso-height-relative:margin;v-text-anchor:top" o:gfxdata="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" filled="f" stroked="f">
+            <v:shape id="Cuadro de texto 2" o:spid="_x0000_s1029" type="#_x0000_t202" style="position:absolute;margin-left:219.1pt;margin-top:10pt;width:292.95pt;height:24.25pt;z-index:251661312;visibility:visible;mso-wrap-style:square;mso-width-percent:0;mso-height-percent:0;mso-wrap-distance-left:9pt;mso-wrap-distance-top:3.6pt;mso-wrap-distance-right:9pt;mso-wrap-distance-bottom:3.6pt;mso-position-horizontal:absolute;mso-position-horizontal-relative:text;mso-position-vertical:absolute;mso-position-vertical-relative:text;mso-width-percent:0;mso-height-percent:0;mso-width-relative:margin;mso-height-relative:margin;v-text-anchor:top" o:gfxdata="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" filled="f" stroked="f">
               <v:textbox>
                 <w:txbxContent>
                   <w:p>
@@ -1066,49 +1197,7 @@
                         <w:szCs w:val="16"/>
                         <w:lang w:val="pt-BR"/>
                       </w:rPr>
-                      <w:t xml:space="preserve">Ariel Jose </w:t>
-                    </w:r>
-                    <w:proofErr w:type="spellStart"/>
-                    <w:r>
-                      <w:rPr>
-                        <w:rFonts w:ascii="Verdana" w:hAnsi="Verdana"/>
-                        <w:color w:val="000000" w:themeColor="text1"/>
-                        <w:sz w:val="16"/>
-                        <w:szCs w:val="16"/>
-                        <w:lang w:val="pt-BR"/>
-                      </w:rPr>
-                      <w:t>María</w:t>
-                    </w:r>
-                    <w:proofErr w:type="spellEnd"/>
-                    <w:r>
-                      <w:rPr>
-                        <w:rFonts w:ascii="Verdana" w:hAnsi="Verdana"/>
-                        <w:color w:val="000000" w:themeColor="text1"/>
-                        <w:sz w:val="16"/>
-                        <w:szCs w:val="16"/>
-                        <w:lang w:val="pt-BR"/>
-                      </w:rPr>
-                      <w:t xml:space="preserve"> Rodriguez</w:t>
-                    </w:r>
-                    <w:r>
-                      <w:rPr>
-                        <w:rFonts w:ascii="Verdana" w:hAnsi="Verdana"/>
-                        <w:color w:val="000000" w:themeColor="text1"/>
-                        <w:sz w:val="16"/>
-                        <w:szCs w:val="16"/>
-                        <w:lang w:val="pt-BR"/>
-                      </w:rPr>
-                      <w:t xml:space="preserve"> y </w:t>
-                    </w:r>
-                    <w:r>
-                      <w:rPr>
-                        <w:rFonts w:ascii="Verdana" w:hAnsi="Verdana"/>
-                        <w:color w:val="000000" w:themeColor="text1"/>
-                        <w:sz w:val="16"/>
-                        <w:szCs w:val="16"/>
-                        <w:lang w:val="pt-BR"/>
-                      </w:rPr>
-                      <w:t xml:space="preserve">Carlos F. Rey </w:t>
+                      <w:t>Carlos F. Rey</w:t>
                     </w:r>
                     <w:r>
                       <w:rPr>
@@ -2945,7 +3034,7 @@
   <w:style w:type="paragraph" w:default="1" w:styleId="Normal">
     <w:name w:val="Normal"/>
     <w:qFormat/>
-    <w:rsid w:val="00BA0AEA"/>
+    <w:rsid w:val="00631139"/>
     <w:rPr>
       <w:lang w:val="es-AR"/>
     </w:rPr>

</xml_diff>